<commit_message>
Ajout d'un word decrivant l'architecture à haut niveau
</commit_message>
<xml_diff>
--- a/Prototype/StructureProjetPython/Documentation/Modele_Architecture_Haut_Niveau.docx
+++ b/Prototype/StructureProjetPython/Documentation/Modele_Architecture_Haut_Niveau.docx
@@ -3,8 +3,630 @@
 <w:document xmlns:wpc="http://schemas.microsoft.com/office/word/2010/wordprocessingCanvas" xmlns:cx="http://schemas.microsoft.com/office/drawing/2014/chartex" xmlns:cx1="http://schemas.microsoft.com/office/drawing/2015/9/8/chartex" xmlns:cx2="http://schemas.microsoft.com/office/drawing/2015/10/21/chartex" xmlns:cx3="http://schemas.microsoft.com/office/drawing/2016/5/9/chartex" xmlns:cx4="http://schemas.microsoft.com/office/drawing/2016/5/10/chartex" xmlns:cx5="http://schemas.microsoft.com/office/drawing/2016/5/11/chartex" xmlns:cx6="http://schemas.microsoft.com/office/drawing/2016/5/12/chartex" xmlns:cx7="http://schemas.microsoft.com/office/drawing/2016/5/13/chartex" xmlns:cx8="http://schemas.microsoft.com/office/drawing/2016/5/14/chartex" xmlns:mc="http://schemas.openxmlformats.org/markup-compatibility/2006" xmlns:aink="http://schemas.microsoft.com/office/drawing/2016/ink" xmlns:am3d="http://schemas.microsoft.com/office/drawing/2017/model3d" xmlns:o="urn:schemas-microsoft-com:office:office" xmlns:oel="http://schemas.microsoft.com/office/2019/extlst" xmlns:r="http://schemas.openxmlformats.org/officeDocument/2006/relationships" xmlns:m="http://schemas.openxmlformats.org/officeDocument/2006/math" xmlns:v="urn:schemas-microsoft-com:vml" xmlns:wp14="http://schemas.microsoft.com/office/word/2010/wordprocessingDrawing" xmlns:wp="http://schemas.openxmlformats.org/drawingml/2006/wordprocessingDrawing" xmlns:w10="urn:schemas-microsoft-com:office:word" xmlns:w="http://schemas.openxmlformats.org/wordprocessingml/2006/main" xmlns:w14="http://schemas.microsoft.com/office/word/2010/wordml" xmlns:w15="http://schemas.microsoft.com/office/word/2012/wordml" xmlns:w16cex="http://schemas.microsoft.com/office/word/2018/wordml/cex" xmlns:w16cid="http://schemas.microsoft.com/office/word/2016/wordml/cid" xmlns:w16="http://schemas.microsoft.com/office/word/2018/wordml" xmlns:w16sdtdh="http://schemas.microsoft.com/office/word/2020/wordml/sdtdatahash" xmlns:w16se="http://schemas.microsoft.com/office/word/2015/wordml/symex" xmlns:wpg="http://schemas.microsoft.com/office/word/2010/wordprocessingGroup" xmlns:wpi="http://schemas.microsoft.com/office/word/2010/wordprocessingInk" xmlns:wne="http://schemas.microsoft.com/office/word/2006/wordml" xmlns:wps="http://schemas.microsoft.com/office/word/2010/wordprocessingShape" mc:Ignorable="w14 w15 w16se w16cid w16 w16cex w16sdtdh wp14">
   <w:body>
     <w:p>
+      <w:pPr>
+        <w:pStyle w:val="Titre1"/>
+        <w:jc w:val="both"/>
+      </w:pPr>
       <w:r>
         <w:t>Modèle Architecture</w:t>
+      </w:r>
+    </w:p>
+    <w:p>
+      <w:pPr>
+        <w:jc w:val="both"/>
+      </w:pPr>
+      <w:r>
+        <w:t>Les technologies utilisées pour ce projet sont les suivantes :</w:t>
+      </w:r>
+    </w:p>
+    <w:p>
+      <w:pPr>
+        <w:pStyle w:val="Paragraphedeliste"/>
+        <w:numPr>
+          <w:ilvl w:val="0"/>
+          <w:numId w:val="2"/>
+        </w:numPr>
+        <w:jc w:val="both"/>
+      </w:pPr>
+      <w:r>
+        <w:t>Python</w:t>
+      </w:r>
+    </w:p>
+    <w:p>
+      <w:pPr>
+        <w:pStyle w:val="Paragraphedeliste"/>
+        <w:numPr>
+          <w:ilvl w:val="0"/>
+          <w:numId w:val="2"/>
+        </w:numPr>
+        <w:jc w:val="both"/>
+      </w:pPr>
+      <w:r>
+        <w:t>PostgreSQL</w:t>
+      </w:r>
+    </w:p>
+    <w:p>
+      <w:pPr>
+        <w:jc w:val="both"/>
+      </w:pPr>
+      <w:r>
+        <w:t xml:space="preserve">L’architecture utilisé pour ce projet est </w:t>
+      </w:r>
+      <w:r>
+        <w:t>composée</w:t>
+      </w:r>
+      <w:r>
+        <w:t xml:space="preserve"> des éléments</w:t>
+      </w:r>
+      <w:r>
+        <w:t xml:space="preserve"> suivant</w:t>
+      </w:r>
+      <w:r>
+        <w:t>s</w:t>
+      </w:r>
+      <w:r>
+        <w:t> :</w:t>
+      </w:r>
+    </w:p>
+    <w:p>
+      <w:pPr>
+        <w:pStyle w:val="Paragraphedeliste"/>
+        <w:numPr>
+          <w:ilvl w:val="0"/>
+          <w:numId w:val="1"/>
+        </w:numPr>
+        <w:jc w:val="both"/>
+      </w:pPr>
+      <w:r>
+        <w:t>Front-end</w:t>
+      </w:r>
+    </w:p>
+    <w:p>
+      <w:pPr>
+        <w:pStyle w:val="Paragraphedeliste"/>
+        <w:numPr>
+          <w:ilvl w:val="0"/>
+          <w:numId w:val="1"/>
+        </w:numPr>
+        <w:jc w:val="both"/>
+      </w:pPr>
+      <w:r>
+        <w:t>Back-end</w:t>
+      </w:r>
+    </w:p>
+    <w:p>
+      <w:pPr>
+        <w:pStyle w:val="Paragraphedeliste"/>
+        <w:numPr>
+          <w:ilvl w:val="1"/>
+          <w:numId w:val="1"/>
+        </w:numPr>
+        <w:jc w:val="both"/>
+      </w:pPr>
+      <w:r>
+        <w:t>Application</w:t>
+      </w:r>
+    </w:p>
+    <w:p>
+      <w:pPr>
+        <w:pStyle w:val="Paragraphedeliste"/>
+        <w:numPr>
+          <w:ilvl w:val="2"/>
+          <w:numId w:val="1"/>
+        </w:numPr>
+        <w:jc w:val="both"/>
+      </w:pPr>
+      <w:r>
+        <w:t>Gestionnaires</w:t>
+      </w:r>
+    </w:p>
+    <w:p>
+      <w:pPr>
+        <w:pStyle w:val="Paragraphedeliste"/>
+        <w:numPr>
+          <w:ilvl w:val="3"/>
+          <w:numId w:val="1"/>
+        </w:numPr>
+        <w:jc w:val="both"/>
+      </w:pPr>
+      <w:r>
+        <w:t>Global</w:t>
+      </w:r>
+    </w:p>
+    <w:p>
+      <w:pPr>
+        <w:pStyle w:val="Paragraphedeliste"/>
+        <w:numPr>
+          <w:ilvl w:val="3"/>
+          <w:numId w:val="1"/>
+        </w:numPr>
+        <w:jc w:val="both"/>
+      </w:pPr>
+      <w:r>
+        <w:t>Spécialisé</w:t>
+      </w:r>
+    </w:p>
+    <w:p>
+      <w:pPr>
+        <w:pStyle w:val="Paragraphedeliste"/>
+        <w:numPr>
+          <w:ilvl w:val="4"/>
+          <w:numId w:val="1"/>
+        </w:numPr>
+        <w:jc w:val="both"/>
+      </w:pPr>
+      <w:r>
+        <w:t>gestionClient.py</w:t>
+      </w:r>
+    </w:p>
+    <w:p>
+      <w:pPr>
+        <w:pStyle w:val="Paragraphedeliste"/>
+        <w:numPr>
+          <w:ilvl w:val="4"/>
+          <w:numId w:val="1"/>
+        </w:numPr>
+        <w:jc w:val="both"/>
+      </w:pPr>
+      <w:r>
+        <w:t>gestionProduit.py</w:t>
+      </w:r>
+    </w:p>
+    <w:p>
+      <w:pPr>
+        <w:pStyle w:val="Paragraphedeliste"/>
+        <w:numPr>
+          <w:ilvl w:val="4"/>
+          <w:numId w:val="1"/>
+        </w:numPr>
+        <w:jc w:val="both"/>
+      </w:pPr>
+      <w:r>
+        <w:t>gestionTransaction.py</w:t>
+      </w:r>
+    </w:p>
+    <w:p>
+      <w:pPr>
+        <w:pStyle w:val="Paragraphedeliste"/>
+        <w:numPr>
+          <w:ilvl w:val="3"/>
+          <w:numId w:val="1"/>
+        </w:numPr>
+        <w:jc w:val="both"/>
+      </w:pPr>
+      <w:r>
+        <w:t>de Table</w:t>
+      </w:r>
+    </w:p>
+    <w:p>
+      <w:pPr>
+        <w:pStyle w:val="Paragraphedeliste"/>
+        <w:numPr>
+          <w:ilvl w:val="4"/>
+          <w:numId w:val="1"/>
+        </w:numPr>
+        <w:jc w:val="both"/>
+      </w:pPr>
+      <w:r>
+        <w:t>tableClient.py</w:t>
+      </w:r>
+    </w:p>
+    <w:p>
+      <w:pPr>
+        <w:pStyle w:val="Paragraphedeliste"/>
+        <w:numPr>
+          <w:ilvl w:val="4"/>
+          <w:numId w:val="1"/>
+        </w:numPr>
+        <w:jc w:val="both"/>
+      </w:pPr>
+      <w:r>
+        <w:t>tableItem.py</w:t>
+      </w:r>
+    </w:p>
+    <w:p>
+      <w:pPr>
+        <w:pStyle w:val="Paragraphedeliste"/>
+        <w:numPr>
+          <w:ilvl w:val="4"/>
+          <w:numId w:val="1"/>
+        </w:numPr>
+        <w:jc w:val="both"/>
+      </w:pPr>
+      <w:r>
+        <w:t>tableArbre.py</w:t>
+      </w:r>
+    </w:p>
+    <w:p>
+      <w:pPr>
+        <w:pStyle w:val="Paragraphedeliste"/>
+        <w:numPr>
+          <w:ilvl w:val="4"/>
+          <w:numId w:val="1"/>
+        </w:numPr>
+        <w:jc w:val="both"/>
+      </w:pPr>
+      <w:r>
+        <w:t>tableRoche.py</w:t>
+      </w:r>
+    </w:p>
+    <w:p>
+      <w:pPr>
+        <w:pStyle w:val="Paragraphedeliste"/>
+        <w:numPr>
+          <w:ilvl w:val="4"/>
+          <w:numId w:val="1"/>
+        </w:numPr>
+        <w:jc w:val="both"/>
+      </w:pPr>
+      <w:r>
+        <w:t>tableVente.py</w:t>
+      </w:r>
+    </w:p>
+    <w:p>
+      <w:pPr>
+        <w:pStyle w:val="Paragraphedeliste"/>
+        <w:numPr>
+          <w:ilvl w:val="2"/>
+          <w:numId w:val="1"/>
+        </w:numPr>
+        <w:jc w:val="both"/>
+      </w:pPr>
+      <w:r>
+        <w:t>Modèle</w:t>
+      </w:r>
+    </w:p>
+    <w:p>
+      <w:pPr>
+        <w:pStyle w:val="Paragraphedeliste"/>
+        <w:numPr>
+          <w:ilvl w:val="3"/>
+          <w:numId w:val="1"/>
+        </w:numPr>
+        <w:jc w:val="both"/>
+      </w:pPr>
+      <w:r>
+        <w:t>client.py</w:t>
+      </w:r>
+    </w:p>
+    <w:p>
+      <w:pPr>
+        <w:pStyle w:val="Paragraphedeliste"/>
+        <w:numPr>
+          <w:ilvl w:val="3"/>
+          <w:numId w:val="1"/>
+        </w:numPr>
+        <w:jc w:val="both"/>
+      </w:pPr>
+      <w:r>
+        <w:t>item.py</w:t>
+      </w:r>
+    </w:p>
+    <w:p>
+      <w:pPr>
+        <w:pStyle w:val="Paragraphedeliste"/>
+        <w:numPr>
+          <w:ilvl w:val="3"/>
+          <w:numId w:val="1"/>
+        </w:numPr>
+        <w:jc w:val="both"/>
+      </w:pPr>
+      <w:r>
+        <w:t>arbre.py</w:t>
+      </w:r>
+    </w:p>
+    <w:p>
+      <w:pPr>
+        <w:pStyle w:val="Paragraphedeliste"/>
+        <w:numPr>
+          <w:ilvl w:val="3"/>
+          <w:numId w:val="1"/>
+        </w:numPr>
+        <w:jc w:val="both"/>
+      </w:pPr>
+      <w:r>
+        <w:t>roche.py</w:t>
+      </w:r>
+    </w:p>
+    <w:p>
+      <w:pPr>
+        <w:pStyle w:val="Paragraphedeliste"/>
+        <w:numPr>
+          <w:ilvl w:val="3"/>
+          <w:numId w:val="1"/>
+        </w:numPr>
+        <w:jc w:val="both"/>
+      </w:pPr>
+      <w:r>
+        <w:t>vente.py</w:t>
+      </w:r>
+    </w:p>
+    <w:p>
+      <w:pPr>
+        <w:pStyle w:val="Paragraphedeliste"/>
+        <w:numPr>
+          <w:ilvl w:val="2"/>
+          <w:numId w:val="1"/>
+        </w:numPr>
+        <w:jc w:val="both"/>
+      </w:pPr>
+      <w:r>
+        <w:t>constantes.py</w:t>
+      </w:r>
+    </w:p>
+    <w:p>
+      <w:pPr>
+        <w:pStyle w:val="Paragraphedeliste"/>
+        <w:numPr>
+          <w:ilvl w:val="1"/>
+          <w:numId w:val="1"/>
+        </w:numPr>
+        <w:jc w:val="both"/>
+      </w:pPr>
+      <w:r>
+        <w:t>Base de données PostgreSQL</w:t>
+      </w:r>
+    </w:p>
+    <w:p>
+      <w:pPr>
+        <w:pStyle w:val="Paragraphedeliste"/>
+        <w:numPr>
+          <w:ilvl w:val="0"/>
+          <w:numId w:val="1"/>
+        </w:numPr>
+        <w:jc w:val="both"/>
+      </w:pPr>
+      <w:r>
+        <w:t>Tests</w:t>
+      </w:r>
+    </w:p>
+    <w:p>
+      <w:pPr>
+        <w:pStyle w:val="Paragraphedeliste"/>
+        <w:numPr>
+          <w:ilvl w:val="1"/>
+          <w:numId w:val="1"/>
+        </w:numPr>
+        <w:jc w:val="both"/>
+      </w:pPr>
+      <w:r>
+        <w:t>Test.py</w:t>
+      </w:r>
+    </w:p>
+    <w:p>
+      <w:pPr>
+        <w:jc w:val="both"/>
+      </w:pPr>
+      <w:r>
+        <w:rPr>
+          <w:noProof/>
+        </w:rPr>
+        <w:lastRenderedPageBreak/>
+        <w:drawing>
+          <wp:inline distT="0" distB="0" distL="0" distR="0" wp14:anchorId="5DF9DC90" wp14:editId="67DFED29">
+            <wp:extent cx="5486400" cy="5346065"/>
+            <wp:effectExtent l="0" t="0" r="0" b="6985"/>
+            <wp:docPr id="1" name="Image 1"/>
+            <wp:cNvGraphicFramePr>
+              <a:graphicFrameLocks xmlns:a="http://schemas.openxmlformats.org/drawingml/2006/main" noChangeAspect="1"/>
+            </wp:cNvGraphicFramePr>
+            <a:graphic xmlns:a="http://schemas.openxmlformats.org/drawingml/2006/main">
+              <a:graphicData uri="http://schemas.openxmlformats.org/drawingml/2006/picture">
+                <pic:pic xmlns:pic="http://schemas.openxmlformats.org/drawingml/2006/picture">
+                  <pic:nvPicPr>
+                    <pic:cNvPr id="0" name="Picture 1"/>
+                    <pic:cNvPicPr>
+                      <a:picLocks noChangeAspect="1" noChangeArrowheads="1"/>
+                    </pic:cNvPicPr>
+                  </pic:nvPicPr>
+                  <pic:blipFill>
+                    <a:blip r:embed="rId5">
+                      <a:extLst>
+                        <a:ext uri="{28A0092B-C50C-407E-A947-70E740481C1C}">
+                          <a14:useLocalDpi xmlns:a14="http://schemas.microsoft.com/office/drawing/2010/main" val="0"/>
+                        </a:ext>
+                      </a:extLst>
+                    </a:blip>
+                    <a:srcRect/>
+                    <a:stretch>
+                      <a:fillRect/>
+                    </a:stretch>
+                  </pic:blipFill>
+                  <pic:spPr bwMode="auto">
+                    <a:xfrm>
+                      <a:off x="0" y="0"/>
+                      <a:ext cx="5486400" cy="5346065"/>
+                    </a:xfrm>
+                    <a:prstGeom prst="rect">
+                      <a:avLst/>
+                    </a:prstGeom>
+                    <a:noFill/>
+                    <a:ln>
+                      <a:noFill/>
+                    </a:ln>
+                  </pic:spPr>
+                </pic:pic>
+              </a:graphicData>
+            </a:graphic>
+          </wp:inline>
+        </w:drawing>
+      </w:r>
+    </w:p>
+    <w:p>
+      <w:pPr>
+        <w:pStyle w:val="Titre2"/>
+        <w:jc w:val="both"/>
+      </w:pPr>
+      <w:r>
+        <w:t>Front-End</w:t>
+      </w:r>
+    </w:p>
+    <w:p>
+      <w:pPr>
+        <w:jc w:val="both"/>
+      </w:pPr>
+      <w:r>
+        <w:t>Le front-end consiste en un simple CLI (Command Line Interface) qui permet de communiquer avec le gestionnaire global de la boutique.</w:t>
+      </w:r>
+    </w:p>
+    <w:p>
+      <w:pPr>
+        <w:jc w:val="both"/>
+      </w:pPr>
+      <w:r>
+        <w:t xml:space="preserve">Les commandes sont </w:t>
+      </w:r>
+      <w:r>
+        <w:t>interprétées</w:t>
+      </w:r>
+      <w:r>
+        <w:t xml:space="preserve"> par le module « argparse » natif de Python.</w:t>
+      </w:r>
+    </w:p>
+    <w:p>
+      <w:pPr>
+        <w:jc w:val="both"/>
+      </w:pPr>
+      <w:r>
+        <w:t>Le module gère la c</w:t>
+      </w:r>
+      <w:r>
+        <w:t xml:space="preserve">onnexion initiale à la base de données, qu’il utilise pour initialiser </w:t>
+      </w:r>
+      <w:r>
+        <w:t>le gestionnaire global</w:t>
+      </w:r>
+      <w:r>
+        <w:t xml:space="preserve"> du programme</w:t>
+      </w:r>
+      <w:r>
+        <w:t>.</w:t>
+      </w:r>
+      <w:r>
+        <w:t xml:space="preserve"> Il n’a le droit d’appeler que les fonctions mises disponible dans la couche de Niveau 1 du backend, soit </w:t>
+      </w:r>
+      <w:r>
+        <w:t>le gestionnaire global</w:t>
+      </w:r>
+      <w:r>
+        <w:t>. Le module n’a aucune connaissance du fonctionnement du backend.</w:t>
+      </w:r>
+    </w:p>
+    <w:p>
+      <w:pPr>
+        <w:jc w:val="both"/>
+      </w:pPr>
+      <w:r>
+        <w:t>Pour un front-end plus sophistiqué, la connaissance des modèles d’objet pourrait être utile, mais ce n’est pas nécessaire dans sa forme actuelle.</w:t>
+      </w:r>
+    </w:p>
+    <w:p>
+      <w:pPr>
+        <w:pStyle w:val="Titre2"/>
+        <w:jc w:val="both"/>
+      </w:pPr>
+      <w:r>
+        <w:t>Back-End</w:t>
+      </w:r>
+    </w:p>
+    <w:p>
+      <w:pPr>
+        <w:jc w:val="both"/>
+      </w:pPr>
+      <w:r>
+        <w:t>Le back-end utilise pour la partie application un modèle de couche à 3 niveaux</w:t>
+      </w:r>
+      <w:r>
+        <w:t> :</w:t>
+      </w:r>
+    </w:p>
+    <w:p>
+      <w:pPr>
+        <w:jc w:val="both"/>
+      </w:pPr>
+      <w:r>
+        <w:rPr>
+          <w:b/>
+          <w:bCs/>
+        </w:rPr>
+        <w:lastRenderedPageBreak/>
+        <w:t>Niveau 1</w:t>
+      </w:r>
+      <w:r>
+        <w:t xml:space="preserve"> : Le gestionnaire </w:t>
+      </w:r>
+      <w:r>
+        <w:t>global</w:t>
+      </w:r>
+      <w:r>
+        <w:t xml:space="preserve"> est le seul point d’entré de l’application pour le front-end. C’est dans ce module que l’interface se connecte.</w:t>
+      </w:r>
+    </w:p>
+    <w:p>
+      <w:pPr>
+        <w:jc w:val="both"/>
+      </w:pPr>
+      <w:r>
+        <w:rPr>
+          <w:b/>
+          <w:bCs/>
+        </w:rPr>
+        <w:t>Niveau 2</w:t>
+      </w:r>
+      <w:r>
+        <w:t xml:space="preserve"> : </w:t>
+      </w:r>
+      <w:r>
+        <w:t>Les gestionnaires spécialisé se concentre sur les transactions à la base de données dans leur domaines respectifs. Ils offrent les fonctions que le gestionnaire global peut utiliser. Ils traduisent la représentation interne de la base de données en objet modèle manipulable par la couche supérieure.</w:t>
+      </w:r>
+    </w:p>
+    <w:p>
+      <w:pPr>
+        <w:jc w:val="both"/>
+      </w:pPr>
+      <w:r>
+        <w:rPr>
+          <w:b/>
+          <w:bCs/>
+        </w:rPr>
+        <w:t>Niveau 3</w:t>
+      </w:r>
+      <w:r>
+        <w:t> : Les gestionnaires de table ont pour seul rôle d’effectuer des requêtes à la base de données PostgreSQL et d’offrir leur service aux gestionnaires spécialisés.</w:t>
+      </w:r>
+    </w:p>
+    <w:p>
+      <w:pPr>
+        <w:jc w:val="both"/>
+      </w:pPr>
+      <w:r>
+        <w:rPr>
+          <w:b/>
+          <w:bCs/>
+        </w:rPr>
+        <w:t>Modèles </w:t>
+      </w:r>
+      <w:r>
+        <w:t>: Les modèles sont les objets Python manipulés par les gestionnaires et sont calqué sur la structure de la base de données.</w:t>
+      </w:r>
+    </w:p>
+    <w:p>
+      <w:pPr>
+        <w:pStyle w:val="Titre2"/>
+      </w:pPr>
+      <w:r>
+        <w:t>Tests</w:t>
+      </w:r>
+    </w:p>
+    <w:p>
+      <w:r>
+        <w:t xml:space="preserve">Les tests ont accès aux objets modèles ainsi qu’à tous les modules de l’application via </w:t>
+      </w:r>
+      <w:r>
+        <w:t>le gestionnaire</w:t>
+      </w:r>
+      <w:r>
+        <w:t xml:space="preserve"> global qui donne accès à tous les autres module.</w:t>
       </w:r>
     </w:p>
     <w:sectPr>
@@ -15,6 +637,332 @@
     </w:sectPr>
   </w:body>
 </w:document>
+</file>
+
+<file path=word/numbering.xml><?xml version="1.0" encoding="utf-8"?>
+<w:numbering xmlns:wpc="http://schemas.microsoft.com/office/word/2010/wordprocessingCanvas" xmlns:cx="http://schemas.microsoft.com/office/drawing/2014/chartex" xmlns:cx1="http://schemas.microsoft.com/office/drawing/2015/9/8/chartex" xmlns:cx2="http://schemas.microsoft.com/office/drawing/2015/10/21/chartex" xmlns:cx3="http://schemas.microsoft.com/office/drawing/2016/5/9/chartex" xmlns:cx4="http://schemas.microsoft.com/office/drawing/2016/5/10/chartex" xmlns:cx5="http://schemas.microsoft.com/office/drawing/2016/5/11/chartex" xmlns:cx6="http://schemas.microsoft.com/office/drawing/2016/5/12/chartex" xmlns:cx7="http://schemas.microsoft.com/office/drawing/2016/5/13/chartex" xmlns:cx8="http://schemas.microsoft.com/office/drawing/2016/5/14/chartex" xmlns:mc="http://schemas.openxmlformats.org/markup-compatibility/2006" xmlns:aink="http://schemas.microsoft.com/office/drawing/2016/ink" xmlns:am3d="http://schemas.microsoft.com/office/drawing/2017/model3d" xmlns:o="urn:schemas-microsoft-com:office:office" xmlns:oel="http://schemas.microsoft.com/office/2019/extlst" xmlns:r="http://schemas.openxmlformats.org/officeDocument/2006/relationships" xmlns:m="http://schemas.openxmlformats.org/officeDocument/2006/math" xmlns:v="urn:schemas-microsoft-com:vml" xmlns:wp14="http://schemas.microsoft.com/office/word/2010/wordprocessingDrawing" xmlns:wp="http://schemas.openxmlformats.org/drawingml/2006/wordprocessingDrawing" xmlns:w10="urn:schemas-microsoft-com:office:word" xmlns:w="http://schemas.openxmlformats.org/wordprocessingml/2006/main" xmlns:w14="http://schemas.microsoft.com/office/word/2010/wordml" xmlns:w15="http://schemas.microsoft.com/office/word/2012/wordml" xmlns:w16cex="http://schemas.microsoft.com/office/word/2018/wordml/cex" xmlns:w16cid="http://schemas.microsoft.com/office/word/2016/wordml/cid" xmlns:w16="http://schemas.microsoft.com/office/word/2018/wordml" xmlns:w16sdtdh="http://schemas.microsoft.com/office/word/2020/wordml/sdtdatahash" xmlns:w16se="http://schemas.microsoft.com/office/word/2015/wordml/symex" xmlns:wpg="http://schemas.microsoft.com/office/word/2010/wordprocessingGroup" xmlns:wpi="http://schemas.microsoft.com/office/word/2010/wordprocessingInk" xmlns:wne="http://schemas.microsoft.com/office/word/2006/wordml" xmlns:wps="http://schemas.microsoft.com/office/word/2010/wordprocessingShape" mc:Ignorable="w14 w15 w16se w16cid w16 w16cex w16sdtdh wp14">
+  <w:abstractNum w:abstractNumId="0" w15:restartNumberingAfterBreak="0">
+    <w:nsid w:val="5163159D"/>
+    <w:multiLevelType w:val="hybridMultilevel"/>
+    <w:tmpl w:val="B068F14C"/>
+    <w:lvl w:ilvl="0" w:tplc="0C0C000F">
+      <w:start w:val="1"/>
+      <w:numFmt w:val="decimal"/>
+      <w:lvlText w:val="%1."/>
+      <w:lvlJc w:val="left"/>
+      <w:pPr>
+        <w:ind w:left="720" w:hanging="360"/>
+      </w:pPr>
+    </w:lvl>
+    <w:lvl w:ilvl="1" w:tplc="0C0C0019" w:tentative="1">
+      <w:start w:val="1"/>
+      <w:numFmt w:val="lowerLetter"/>
+      <w:lvlText w:val="%2."/>
+      <w:lvlJc w:val="left"/>
+      <w:pPr>
+        <w:ind w:left="1440" w:hanging="360"/>
+      </w:pPr>
+    </w:lvl>
+    <w:lvl w:ilvl="2" w:tplc="0C0C001B" w:tentative="1">
+      <w:start w:val="1"/>
+      <w:numFmt w:val="lowerRoman"/>
+      <w:lvlText w:val="%3."/>
+      <w:lvlJc w:val="right"/>
+      <w:pPr>
+        <w:ind w:left="2160" w:hanging="180"/>
+      </w:pPr>
+    </w:lvl>
+    <w:lvl w:ilvl="3" w:tplc="0C0C000F" w:tentative="1">
+      <w:start w:val="1"/>
+      <w:numFmt w:val="decimal"/>
+      <w:lvlText w:val="%4."/>
+      <w:lvlJc w:val="left"/>
+      <w:pPr>
+        <w:ind w:left="2880" w:hanging="360"/>
+      </w:pPr>
+    </w:lvl>
+    <w:lvl w:ilvl="4" w:tplc="0C0C0019" w:tentative="1">
+      <w:start w:val="1"/>
+      <w:numFmt w:val="lowerLetter"/>
+      <w:lvlText w:val="%5."/>
+      <w:lvlJc w:val="left"/>
+      <w:pPr>
+        <w:ind w:left="3600" w:hanging="360"/>
+      </w:pPr>
+    </w:lvl>
+    <w:lvl w:ilvl="5" w:tplc="0C0C001B" w:tentative="1">
+      <w:start w:val="1"/>
+      <w:numFmt w:val="lowerRoman"/>
+      <w:lvlText w:val="%6."/>
+      <w:lvlJc w:val="right"/>
+      <w:pPr>
+        <w:ind w:left="4320" w:hanging="180"/>
+      </w:pPr>
+    </w:lvl>
+    <w:lvl w:ilvl="6" w:tplc="0C0C000F" w:tentative="1">
+      <w:start w:val="1"/>
+      <w:numFmt w:val="decimal"/>
+      <w:lvlText w:val="%7."/>
+      <w:lvlJc w:val="left"/>
+      <w:pPr>
+        <w:ind w:left="5040" w:hanging="360"/>
+      </w:pPr>
+    </w:lvl>
+    <w:lvl w:ilvl="7" w:tplc="0C0C0019" w:tentative="1">
+      <w:start w:val="1"/>
+      <w:numFmt w:val="lowerLetter"/>
+      <w:lvlText w:val="%8."/>
+      <w:lvlJc w:val="left"/>
+      <w:pPr>
+        <w:ind w:left="5760" w:hanging="360"/>
+      </w:pPr>
+    </w:lvl>
+    <w:lvl w:ilvl="8" w:tplc="0C0C001B" w:tentative="1">
+      <w:start w:val="1"/>
+      <w:numFmt w:val="lowerRoman"/>
+      <w:lvlText w:val="%9."/>
+      <w:lvlJc w:val="right"/>
+      <w:pPr>
+        <w:ind w:left="6480" w:hanging="180"/>
+      </w:pPr>
+    </w:lvl>
+  </w:abstractNum>
+  <w:abstractNum w:abstractNumId="1" w15:restartNumberingAfterBreak="0">
+    <w:nsid w:val="611E06EC"/>
+    <w:multiLevelType w:val="hybridMultilevel"/>
+    <w:tmpl w:val="9D82E996"/>
+    <w:lvl w:ilvl="0" w:tplc="0C0C0001">
+      <w:start w:val="1"/>
+      <w:numFmt w:val="bullet"/>
+      <w:lvlText w:val=""/>
+      <w:lvlJc w:val="left"/>
+      <w:pPr>
+        <w:ind w:left="720" w:hanging="360"/>
+      </w:pPr>
+      <w:rPr>
+        <w:rFonts w:ascii="Symbol" w:hAnsi="Symbol" w:hint="default"/>
+      </w:rPr>
+    </w:lvl>
+    <w:lvl w:ilvl="1" w:tplc="0C0C0003" w:tentative="1">
+      <w:start w:val="1"/>
+      <w:numFmt w:val="bullet"/>
+      <w:lvlText w:val="o"/>
+      <w:lvlJc w:val="left"/>
+      <w:pPr>
+        <w:ind w:left="1440" w:hanging="360"/>
+      </w:pPr>
+      <w:rPr>
+        <w:rFonts w:ascii="Courier New" w:hAnsi="Courier New" w:cs="Courier New" w:hint="default"/>
+      </w:rPr>
+    </w:lvl>
+    <w:lvl w:ilvl="2" w:tplc="0C0C0005" w:tentative="1">
+      <w:start w:val="1"/>
+      <w:numFmt w:val="bullet"/>
+      <w:lvlText w:val=""/>
+      <w:lvlJc w:val="left"/>
+      <w:pPr>
+        <w:ind w:left="2160" w:hanging="360"/>
+      </w:pPr>
+      <w:rPr>
+        <w:rFonts w:ascii="Wingdings" w:hAnsi="Wingdings" w:hint="default"/>
+      </w:rPr>
+    </w:lvl>
+    <w:lvl w:ilvl="3" w:tplc="0C0C0001" w:tentative="1">
+      <w:start w:val="1"/>
+      <w:numFmt w:val="bullet"/>
+      <w:lvlText w:val=""/>
+      <w:lvlJc w:val="left"/>
+      <w:pPr>
+        <w:ind w:left="2880" w:hanging="360"/>
+      </w:pPr>
+      <w:rPr>
+        <w:rFonts w:ascii="Symbol" w:hAnsi="Symbol" w:hint="default"/>
+      </w:rPr>
+    </w:lvl>
+    <w:lvl w:ilvl="4" w:tplc="0C0C0003" w:tentative="1">
+      <w:start w:val="1"/>
+      <w:numFmt w:val="bullet"/>
+      <w:lvlText w:val="o"/>
+      <w:lvlJc w:val="left"/>
+      <w:pPr>
+        <w:ind w:left="3600" w:hanging="360"/>
+      </w:pPr>
+      <w:rPr>
+        <w:rFonts w:ascii="Courier New" w:hAnsi="Courier New" w:cs="Courier New" w:hint="default"/>
+      </w:rPr>
+    </w:lvl>
+    <w:lvl w:ilvl="5" w:tplc="0C0C0005" w:tentative="1">
+      <w:start w:val="1"/>
+      <w:numFmt w:val="bullet"/>
+      <w:lvlText w:val=""/>
+      <w:lvlJc w:val="left"/>
+      <w:pPr>
+        <w:ind w:left="4320" w:hanging="360"/>
+      </w:pPr>
+      <w:rPr>
+        <w:rFonts w:ascii="Wingdings" w:hAnsi="Wingdings" w:hint="default"/>
+      </w:rPr>
+    </w:lvl>
+    <w:lvl w:ilvl="6" w:tplc="0C0C0001" w:tentative="1">
+      <w:start w:val="1"/>
+      <w:numFmt w:val="bullet"/>
+      <w:lvlText w:val=""/>
+      <w:lvlJc w:val="left"/>
+      <w:pPr>
+        <w:ind w:left="5040" w:hanging="360"/>
+      </w:pPr>
+      <w:rPr>
+        <w:rFonts w:ascii="Symbol" w:hAnsi="Symbol" w:hint="default"/>
+      </w:rPr>
+    </w:lvl>
+    <w:lvl w:ilvl="7" w:tplc="0C0C0003" w:tentative="1">
+      <w:start w:val="1"/>
+      <w:numFmt w:val="bullet"/>
+      <w:lvlText w:val="o"/>
+      <w:lvlJc w:val="left"/>
+      <w:pPr>
+        <w:ind w:left="5760" w:hanging="360"/>
+      </w:pPr>
+      <w:rPr>
+        <w:rFonts w:ascii="Courier New" w:hAnsi="Courier New" w:cs="Courier New" w:hint="default"/>
+      </w:rPr>
+    </w:lvl>
+    <w:lvl w:ilvl="8" w:tplc="0C0C0005" w:tentative="1">
+      <w:start w:val="1"/>
+      <w:numFmt w:val="bullet"/>
+      <w:lvlText w:val=""/>
+      <w:lvlJc w:val="left"/>
+      <w:pPr>
+        <w:ind w:left="6480" w:hanging="360"/>
+      </w:pPr>
+      <w:rPr>
+        <w:rFonts w:ascii="Wingdings" w:hAnsi="Wingdings" w:hint="default"/>
+      </w:rPr>
+    </w:lvl>
+  </w:abstractNum>
+  <w:abstractNum w:abstractNumId="2" w15:restartNumberingAfterBreak="0">
+    <w:nsid w:val="6DDA1A69"/>
+    <w:multiLevelType w:val="hybridMultilevel"/>
+    <w:tmpl w:val="B694D816"/>
+    <w:lvl w:ilvl="0" w:tplc="0C0C0001">
+      <w:start w:val="1"/>
+      <w:numFmt w:val="bullet"/>
+      <w:lvlText w:val=""/>
+      <w:lvlJc w:val="left"/>
+      <w:pPr>
+        <w:ind w:left="720" w:hanging="360"/>
+      </w:pPr>
+      <w:rPr>
+        <w:rFonts w:ascii="Symbol" w:hAnsi="Symbol" w:hint="default"/>
+      </w:rPr>
+    </w:lvl>
+    <w:lvl w:ilvl="1" w:tplc="0C0C0003">
+      <w:start w:val="1"/>
+      <w:numFmt w:val="bullet"/>
+      <w:lvlText w:val="o"/>
+      <w:lvlJc w:val="left"/>
+      <w:pPr>
+        <w:ind w:left="1440" w:hanging="360"/>
+      </w:pPr>
+      <w:rPr>
+        <w:rFonts w:ascii="Courier New" w:hAnsi="Courier New" w:cs="Courier New" w:hint="default"/>
+      </w:rPr>
+    </w:lvl>
+    <w:lvl w:ilvl="2" w:tplc="0C0C0005">
+      <w:start w:val="1"/>
+      <w:numFmt w:val="bullet"/>
+      <w:lvlText w:val=""/>
+      <w:lvlJc w:val="left"/>
+      <w:pPr>
+        <w:ind w:left="2160" w:hanging="360"/>
+      </w:pPr>
+      <w:rPr>
+        <w:rFonts w:ascii="Wingdings" w:hAnsi="Wingdings" w:hint="default"/>
+      </w:rPr>
+    </w:lvl>
+    <w:lvl w:ilvl="3" w:tplc="0C0C0001">
+      <w:start w:val="1"/>
+      <w:numFmt w:val="bullet"/>
+      <w:lvlText w:val=""/>
+      <w:lvlJc w:val="left"/>
+      <w:pPr>
+        <w:ind w:left="2880" w:hanging="360"/>
+      </w:pPr>
+      <w:rPr>
+        <w:rFonts w:ascii="Symbol" w:hAnsi="Symbol" w:hint="default"/>
+      </w:rPr>
+    </w:lvl>
+    <w:lvl w:ilvl="4" w:tplc="0C0C0003">
+      <w:start w:val="1"/>
+      <w:numFmt w:val="bullet"/>
+      <w:lvlText w:val="o"/>
+      <w:lvlJc w:val="left"/>
+      <w:pPr>
+        <w:ind w:left="3600" w:hanging="360"/>
+      </w:pPr>
+      <w:rPr>
+        <w:rFonts w:ascii="Courier New" w:hAnsi="Courier New" w:cs="Courier New" w:hint="default"/>
+      </w:rPr>
+    </w:lvl>
+    <w:lvl w:ilvl="5" w:tplc="0C0C0005" w:tentative="1">
+      <w:start w:val="1"/>
+      <w:numFmt w:val="bullet"/>
+      <w:lvlText w:val=""/>
+      <w:lvlJc w:val="left"/>
+      <w:pPr>
+        <w:ind w:left="4320" w:hanging="360"/>
+      </w:pPr>
+      <w:rPr>
+        <w:rFonts w:ascii="Wingdings" w:hAnsi="Wingdings" w:hint="default"/>
+      </w:rPr>
+    </w:lvl>
+    <w:lvl w:ilvl="6" w:tplc="0C0C0001" w:tentative="1">
+      <w:start w:val="1"/>
+      <w:numFmt w:val="bullet"/>
+      <w:lvlText w:val=""/>
+      <w:lvlJc w:val="left"/>
+      <w:pPr>
+        <w:ind w:left="5040" w:hanging="360"/>
+      </w:pPr>
+      <w:rPr>
+        <w:rFonts w:ascii="Symbol" w:hAnsi="Symbol" w:hint="default"/>
+      </w:rPr>
+    </w:lvl>
+    <w:lvl w:ilvl="7" w:tplc="0C0C0003" w:tentative="1">
+      <w:start w:val="1"/>
+      <w:numFmt w:val="bullet"/>
+      <w:lvlText w:val="o"/>
+      <w:lvlJc w:val="left"/>
+      <w:pPr>
+        <w:ind w:left="5760" w:hanging="360"/>
+      </w:pPr>
+      <w:rPr>
+        <w:rFonts w:ascii="Courier New" w:hAnsi="Courier New" w:cs="Courier New" w:hint="default"/>
+      </w:rPr>
+    </w:lvl>
+    <w:lvl w:ilvl="8" w:tplc="0C0C0005" w:tentative="1">
+      <w:start w:val="1"/>
+      <w:numFmt w:val="bullet"/>
+      <w:lvlText w:val=""/>
+      <w:lvlJc w:val="left"/>
+      <w:pPr>
+        <w:ind w:left="6480" w:hanging="360"/>
+      </w:pPr>
+      <w:rPr>
+        <w:rFonts w:ascii="Wingdings" w:hAnsi="Wingdings" w:hint="default"/>
+      </w:rPr>
+    </w:lvl>
+  </w:abstractNum>
+  <w:num w:numId="1" w16cid:durableId="1241216524">
+    <w:abstractNumId w:val="2"/>
+  </w:num>
+  <w:num w:numId="2" w16cid:durableId="906065920">
+    <w:abstractNumId w:val="1"/>
+  </w:num>
+  <w:num w:numId="3" w16cid:durableId="1141461806">
+    <w:abstractNumId w:val="0"/>
+  </w:num>
+</w:numbering>
 </file>
 
 <file path=word/styles.xml><?xml version="1.0" encoding="utf-8"?>
@@ -416,6 +1364,49 @@
     <w:name w:val="Normal"/>
     <w:qFormat/>
   </w:style>
+  <w:style w:type="paragraph" w:styleId="Titre1">
+    <w:name w:val="heading 1"/>
+    <w:basedOn w:val="Normal"/>
+    <w:next w:val="Normal"/>
+    <w:link w:val="Titre1Car"/>
+    <w:uiPriority w:val="9"/>
+    <w:qFormat/>
+    <w:rsid w:val="001350A0"/>
+    <w:pPr>
+      <w:keepNext/>
+      <w:keepLines/>
+      <w:spacing w:before="240" w:after="0"/>
+      <w:outlineLvl w:val="0"/>
+    </w:pPr>
+    <w:rPr>
+      <w:rFonts w:asciiTheme="majorHAnsi" w:eastAsiaTheme="majorEastAsia" w:hAnsiTheme="majorHAnsi" w:cstheme="majorBidi"/>
+      <w:color w:val="2F5496" w:themeColor="accent1" w:themeShade="BF"/>
+      <w:sz w:val="32"/>
+      <w:szCs w:val="32"/>
+    </w:rPr>
+  </w:style>
+  <w:style w:type="paragraph" w:styleId="Titre2">
+    <w:name w:val="heading 2"/>
+    <w:basedOn w:val="Normal"/>
+    <w:next w:val="Normal"/>
+    <w:link w:val="Titre2Car"/>
+    <w:uiPriority w:val="9"/>
+    <w:unhideWhenUsed/>
+    <w:qFormat/>
+    <w:rsid w:val="001350A0"/>
+    <w:pPr>
+      <w:keepNext/>
+      <w:keepLines/>
+      <w:spacing w:before="40" w:after="0"/>
+      <w:outlineLvl w:val="1"/>
+    </w:pPr>
+    <w:rPr>
+      <w:rFonts w:asciiTheme="majorHAnsi" w:eastAsiaTheme="majorEastAsia" w:hAnsiTheme="majorHAnsi" w:cstheme="majorBidi"/>
+      <w:color w:val="2F5496" w:themeColor="accent1" w:themeShade="BF"/>
+      <w:sz w:val="26"/>
+      <w:szCs w:val="26"/>
+    </w:rPr>
+  </w:style>
   <w:style w:type="character" w:default="1" w:styleId="Policepardfaut">
     <w:name w:val="Default Paragraph Font"/>
     <w:uiPriority w:val="1"/>
@@ -442,6 +1433,43 @@
     <w:uiPriority w:val="99"/>
     <w:semiHidden/>
     <w:unhideWhenUsed/>
+  </w:style>
+  <w:style w:type="paragraph" w:styleId="Paragraphedeliste">
+    <w:name w:val="List Paragraph"/>
+    <w:basedOn w:val="Normal"/>
+    <w:uiPriority w:val="34"/>
+    <w:qFormat/>
+    <w:rsid w:val="006A1C5F"/>
+    <w:pPr>
+      <w:ind w:left="720"/>
+      <w:contextualSpacing/>
+    </w:pPr>
+  </w:style>
+  <w:style w:type="character" w:customStyle="1" w:styleId="Titre1Car">
+    <w:name w:val="Titre 1 Car"/>
+    <w:basedOn w:val="Policepardfaut"/>
+    <w:link w:val="Titre1"/>
+    <w:uiPriority w:val="9"/>
+    <w:rsid w:val="001350A0"/>
+    <w:rPr>
+      <w:rFonts w:asciiTheme="majorHAnsi" w:eastAsiaTheme="majorEastAsia" w:hAnsiTheme="majorHAnsi" w:cstheme="majorBidi"/>
+      <w:color w:val="2F5496" w:themeColor="accent1" w:themeShade="BF"/>
+      <w:sz w:val="32"/>
+      <w:szCs w:val="32"/>
+    </w:rPr>
+  </w:style>
+  <w:style w:type="character" w:customStyle="1" w:styleId="Titre2Car">
+    <w:name w:val="Titre 2 Car"/>
+    <w:basedOn w:val="Policepardfaut"/>
+    <w:link w:val="Titre2"/>
+    <w:uiPriority w:val="9"/>
+    <w:rsid w:val="001350A0"/>
+    <w:rPr>
+      <w:rFonts w:asciiTheme="majorHAnsi" w:eastAsiaTheme="majorEastAsia" w:hAnsiTheme="majorHAnsi" w:cstheme="majorBidi"/>
+      <w:color w:val="2F5496" w:themeColor="accent1" w:themeShade="BF"/>
+      <w:sz w:val="26"/>
+      <w:szCs w:val="26"/>
+    </w:rPr>
   </w:style>
 </w:styles>
 </file>

</xml_diff>

<commit_message>
Mise à jour des commentaires et de la présentation du code
</commit_message>
<xml_diff>
--- a/Prototype/StructureProjetPython/Documentation/Modele_Architecture_Haut_Niveau.docx
+++ b/Prototype/StructureProjetPython/Documentation/Modele_Architecture_Haut_Niveau.docx
@@ -36,6 +36,24 @@
       <w:pPr>
         <w:pStyle w:val="Paragraphedeliste"/>
         <w:numPr>
+          <w:ilvl w:val="1"/>
+          <w:numId w:val="2"/>
+        </w:numPr>
+        <w:jc w:val="both"/>
+      </w:pPr>
+      <w:proofErr w:type="gramStart"/>
+      <w:r>
+        <w:t>psycopg</w:t>
+      </w:r>
+      <w:proofErr w:type="gramEnd"/>
+      <w:r>
+        <w:t>2 (pour la communication avec la BD)</w:t>
+      </w:r>
+    </w:p>
+    <w:p>
+      <w:pPr>
+        <w:pStyle w:val="Paragraphedeliste"/>
+        <w:numPr>
           <w:ilvl w:val="0"/>
           <w:numId w:val="2"/>
         </w:numPr>
@@ -73,33 +91,50 @@
         <w:pStyle w:val="Paragraphedeliste"/>
         <w:numPr>
           <w:ilvl w:val="0"/>
-          <w:numId w:val="1"/>
-        </w:numPr>
-        <w:jc w:val="both"/>
-      </w:pPr>
+          <w:numId w:val="5"/>
+        </w:numPr>
+        <w:jc w:val="both"/>
+      </w:pPr>
+      <w:proofErr w:type="spellStart"/>
       <w:r>
         <w:t>Front-end</w:t>
       </w:r>
+      <w:proofErr w:type="spellEnd"/>
+    </w:p>
+    <w:p>
+      <w:pPr>
+        <w:pStyle w:val="Paragraphedeliste"/>
+        <w:numPr>
+          <w:ilvl w:val="1"/>
+          <w:numId w:val="5"/>
+        </w:numPr>
+        <w:jc w:val="both"/>
+      </w:pPr>
+      <w:r>
+        <w:t>app.py</w:t>
+      </w:r>
     </w:p>
     <w:p>
       <w:pPr>
         <w:pStyle w:val="Paragraphedeliste"/>
         <w:numPr>
           <w:ilvl w:val="0"/>
-          <w:numId w:val="1"/>
-        </w:numPr>
-        <w:jc w:val="both"/>
-      </w:pPr>
+          <w:numId w:val="5"/>
+        </w:numPr>
+        <w:jc w:val="both"/>
+      </w:pPr>
+      <w:proofErr w:type="spellStart"/>
       <w:r>
         <w:t>Back-end</w:t>
       </w:r>
+      <w:proofErr w:type="spellEnd"/>
     </w:p>
     <w:p>
       <w:pPr>
         <w:pStyle w:val="Paragraphedeliste"/>
         <w:numPr>
           <w:ilvl w:val="1"/>
-          <w:numId w:val="1"/>
+          <w:numId w:val="5"/>
         </w:numPr>
         <w:jc w:val="both"/>
       </w:pPr>
@@ -112,7 +147,7 @@
         <w:pStyle w:val="Paragraphedeliste"/>
         <w:numPr>
           <w:ilvl w:val="2"/>
-          <w:numId w:val="1"/>
+          <w:numId w:val="5"/>
         </w:numPr>
         <w:jc w:val="both"/>
       </w:pPr>
@@ -125,33 +160,52 @@
         <w:pStyle w:val="Paragraphedeliste"/>
         <w:numPr>
           <w:ilvl w:val="3"/>
-          <w:numId w:val="1"/>
+          <w:numId w:val="5"/>
         </w:numPr>
         <w:jc w:val="both"/>
       </w:pPr>
       <w:r>
         <w:t>Global</w:t>
       </w:r>
+      <w:r>
+        <w:t xml:space="preserve"> (Niveau 1)</w:t>
+      </w:r>
+    </w:p>
+    <w:p>
+      <w:pPr>
+        <w:pStyle w:val="Paragraphedeliste"/>
+        <w:numPr>
+          <w:ilvl w:val="4"/>
+          <w:numId w:val="5"/>
+        </w:numPr>
+        <w:jc w:val="both"/>
+      </w:pPr>
+      <w:r>
+        <w:t>gestionGlobale.py</w:t>
+      </w:r>
     </w:p>
     <w:p>
       <w:pPr>
         <w:pStyle w:val="Paragraphedeliste"/>
         <w:numPr>
           <w:ilvl w:val="3"/>
-          <w:numId w:val="1"/>
+          <w:numId w:val="5"/>
         </w:numPr>
         <w:jc w:val="both"/>
       </w:pPr>
       <w:r>
         <w:t>Spécialisé</w:t>
       </w:r>
+      <w:r>
+        <w:t xml:space="preserve"> (Niveau 2)</w:t>
+      </w:r>
     </w:p>
     <w:p>
       <w:pPr>
         <w:pStyle w:val="Paragraphedeliste"/>
         <w:numPr>
           <w:ilvl w:val="4"/>
-          <w:numId w:val="1"/>
+          <w:numId w:val="5"/>
         </w:numPr>
         <w:jc w:val="both"/>
       </w:pPr>
@@ -164,7 +218,7 @@
         <w:pStyle w:val="Paragraphedeliste"/>
         <w:numPr>
           <w:ilvl w:val="4"/>
-          <w:numId w:val="1"/>
+          <w:numId w:val="5"/>
         </w:numPr>
         <w:jc w:val="both"/>
       </w:pPr>
@@ -177,7 +231,7 @@
         <w:pStyle w:val="Paragraphedeliste"/>
         <w:numPr>
           <w:ilvl w:val="4"/>
-          <w:numId w:val="1"/>
+          <w:numId w:val="5"/>
         </w:numPr>
         <w:jc w:val="both"/>
       </w:pPr>
@@ -190,12 +244,15 @@
         <w:pStyle w:val="Paragraphedeliste"/>
         <w:numPr>
           <w:ilvl w:val="3"/>
-          <w:numId w:val="1"/>
-        </w:numPr>
-        <w:jc w:val="both"/>
-      </w:pPr>
-      <w:r>
-        <w:t>de Table</w:t>
+          <w:numId w:val="5"/>
+        </w:numPr>
+        <w:jc w:val="both"/>
+      </w:pPr>
+      <w:r>
+        <w:t>Table</w:t>
+      </w:r>
+      <w:r>
+        <w:t xml:space="preserve"> (Niveau 3)</w:t>
       </w:r>
     </w:p>
     <w:p>
@@ -203,7 +260,7 @@
         <w:pStyle w:val="Paragraphedeliste"/>
         <w:numPr>
           <w:ilvl w:val="4"/>
-          <w:numId w:val="1"/>
+          <w:numId w:val="5"/>
         </w:numPr>
         <w:jc w:val="both"/>
       </w:pPr>
@@ -216,7 +273,7 @@
         <w:pStyle w:val="Paragraphedeliste"/>
         <w:numPr>
           <w:ilvl w:val="4"/>
-          <w:numId w:val="1"/>
+          <w:numId w:val="5"/>
         </w:numPr>
         <w:jc w:val="both"/>
       </w:pPr>
@@ -229,7 +286,7 @@
         <w:pStyle w:val="Paragraphedeliste"/>
         <w:numPr>
           <w:ilvl w:val="4"/>
-          <w:numId w:val="1"/>
+          <w:numId w:val="5"/>
         </w:numPr>
         <w:jc w:val="both"/>
       </w:pPr>
@@ -242,7 +299,7 @@
         <w:pStyle w:val="Paragraphedeliste"/>
         <w:numPr>
           <w:ilvl w:val="4"/>
-          <w:numId w:val="1"/>
+          <w:numId w:val="5"/>
         </w:numPr>
         <w:jc w:val="both"/>
       </w:pPr>
@@ -255,7 +312,7 @@
         <w:pStyle w:val="Paragraphedeliste"/>
         <w:numPr>
           <w:ilvl w:val="4"/>
-          <w:numId w:val="1"/>
+          <w:numId w:val="5"/>
         </w:numPr>
         <w:jc w:val="both"/>
       </w:pPr>
@@ -268,7 +325,7 @@
         <w:pStyle w:val="Paragraphedeliste"/>
         <w:numPr>
           <w:ilvl w:val="2"/>
-          <w:numId w:val="1"/>
+          <w:numId w:val="5"/>
         </w:numPr>
         <w:jc w:val="both"/>
       </w:pPr>
@@ -281,7 +338,7 @@
         <w:pStyle w:val="Paragraphedeliste"/>
         <w:numPr>
           <w:ilvl w:val="3"/>
-          <w:numId w:val="1"/>
+          <w:numId w:val="5"/>
         </w:numPr>
         <w:jc w:val="both"/>
       </w:pPr>
@@ -294,7 +351,7 @@
         <w:pStyle w:val="Paragraphedeliste"/>
         <w:numPr>
           <w:ilvl w:val="3"/>
-          <w:numId w:val="1"/>
+          <w:numId w:val="5"/>
         </w:numPr>
         <w:jc w:val="both"/>
       </w:pPr>
@@ -307,7 +364,7 @@
         <w:pStyle w:val="Paragraphedeliste"/>
         <w:numPr>
           <w:ilvl w:val="3"/>
-          <w:numId w:val="1"/>
+          <w:numId w:val="5"/>
         </w:numPr>
         <w:jc w:val="both"/>
       </w:pPr>
@@ -320,7 +377,7 @@
         <w:pStyle w:val="Paragraphedeliste"/>
         <w:numPr>
           <w:ilvl w:val="3"/>
-          <w:numId w:val="1"/>
+          <w:numId w:val="5"/>
         </w:numPr>
         <w:jc w:val="both"/>
       </w:pPr>
@@ -333,7 +390,7 @@
         <w:pStyle w:val="Paragraphedeliste"/>
         <w:numPr>
           <w:ilvl w:val="3"/>
-          <w:numId w:val="1"/>
+          <w:numId w:val="5"/>
         </w:numPr>
         <w:jc w:val="both"/>
       </w:pPr>
@@ -346,7 +403,7 @@
         <w:pStyle w:val="Paragraphedeliste"/>
         <w:numPr>
           <w:ilvl w:val="2"/>
-          <w:numId w:val="1"/>
+          <w:numId w:val="5"/>
         </w:numPr>
         <w:jc w:val="both"/>
       </w:pPr>
@@ -359,7 +416,7 @@
         <w:pStyle w:val="Paragraphedeliste"/>
         <w:numPr>
           <w:ilvl w:val="1"/>
-          <w:numId w:val="1"/>
+          <w:numId w:val="5"/>
         </w:numPr>
         <w:jc w:val="both"/>
       </w:pPr>
@@ -372,7 +429,7 @@
         <w:pStyle w:val="Paragraphedeliste"/>
         <w:numPr>
           <w:ilvl w:val="0"/>
-          <w:numId w:val="1"/>
+          <w:numId w:val="5"/>
         </w:numPr>
         <w:jc w:val="both"/>
       </w:pPr>
@@ -385,7 +442,7 @@
         <w:pStyle w:val="Paragraphedeliste"/>
         <w:numPr>
           <w:ilvl w:val="1"/>
-          <w:numId w:val="1"/>
+          <w:numId w:val="5"/>
         </w:numPr>
         <w:jc w:val="both"/>
       </w:pPr>
@@ -454,19 +511,52 @@
     </w:p>
     <w:p>
       <w:pPr>
+        <w:rPr>
+          <w:rFonts w:asciiTheme="majorHAnsi" w:eastAsiaTheme="majorEastAsia" w:hAnsiTheme="majorHAnsi" w:cstheme="majorBidi"/>
+          <w:color w:val="2F5496" w:themeColor="accent1" w:themeShade="BF"/>
+          <w:sz w:val="26"/>
+          <w:szCs w:val="26"/>
+        </w:rPr>
+      </w:pPr>
+      <w:r>
+        <w:br w:type="page"/>
+      </w:r>
+    </w:p>
+    <w:p>
+      <w:pPr>
         <w:pStyle w:val="Titre2"/>
         <w:jc w:val="both"/>
       </w:pPr>
-      <w:r>
+      <w:proofErr w:type="spellStart"/>
+      <w:r>
+        <w:lastRenderedPageBreak/>
         <w:t>Front-End</w:t>
       </w:r>
-    </w:p>
-    <w:p>
-      <w:pPr>
-        <w:jc w:val="both"/>
-      </w:pPr>
-      <w:r>
-        <w:t>Le front-end consiste en un simple CLI (Command Line Interface) qui permet de communiquer avec le gestionnaire global de la boutique.</w:t>
+      <w:proofErr w:type="spellEnd"/>
+    </w:p>
+    <w:p>
+      <w:pPr>
+        <w:jc w:val="both"/>
+      </w:pPr>
+      <w:r>
+        <w:t xml:space="preserve">Le </w:t>
+      </w:r>
+      <w:proofErr w:type="spellStart"/>
+      <w:r>
+        <w:t>front-end</w:t>
+      </w:r>
+      <w:proofErr w:type="spellEnd"/>
+      <w:r>
+        <w:t xml:space="preserve"> consiste en un simple CLI (Command Line Interface) qui permet de communiquer avec le gestionnaire global de la boutique.</w:t>
+      </w:r>
+      <w:r>
+        <w:t xml:space="preserve"> Ce CLI pourrait facilement être changé pour un</w:t>
+      </w:r>
+      <w:r>
+        <w:t>e</w:t>
+      </w:r>
+      <w:r>
+        <w:t xml:space="preserve"> interface graphique dans le futur sans que cela affecte le reste du programme.</w:t>
       </w:r>
     </w:p>
     <w:p>
@@ -480,7 +570,15 @@
         <w:t>interprétées</w:t>
       </w:r>
       <w:r>
-        <w:t xml:space="preserve"> par le module « argparse » natif de Python.</w:t>
+        <w:t xml:space="preserve"> par le module « </w:t>
+      </w:r>
+      <w:proofErr w:type="spellStart"/>
+      <w:r>
+        <w:t>argparse</w:t>
+      </w:r>
+      <w:proofErr w:type="spellEnd"/>
+      <w:r>
+        <w:t> » natif de Python.</w:t>
       </w:r>
     </w:p>
     <w:p>
@@ -517,7 +615,15 @@
         <w:jc w:val="both"/>
       </w:pPr>
       <w:r>
-        <w:t>Pour un front-end plus sophistiqué, la connaissance des modèles d’objet pourrait être utile, mais ce n’est pas nécessaire dans sa forme actuelle.</w:t>
+        <w:t xml:space="preserve">Pour un </w:t>
+      </w:r>
+      <w:proofErr w:type="spellStart"/>
+      <w:r>
+        <w:t>front-end</w:t>
+      </w:r>
+      <w:proofErr w:type="spellEnd"/>
+      <w:r>
+        <w:t xml:space="preserve"> plus sophistiqué, la connaissance des modèles d’objet pourrait être utile, mais ce n’est pas nécessaire dans sa forme actuelle.</w:t>
       </w:r>
     </w:p>
     <w:p>
@@ -525,16 +631,26 @@
         <w:pStyle w:val="Titre2"/>
         <w:jc w:val="both"/>
       </w:pPr>
+      <w:proofErr w:type="spellStart"/>
       <w:r>
         <w:t>Back-End</w:t>
       </w:r>
-    </w:p>
-    <w:p>
-      <w:pPr>
-        <w:jc w:val="both"/>
-      </w:pPr>
-      <w:r>
-        <w:t>Le back-end utilise pour la partie application un modèle de couche à 3 niveaux</w:t>
+      <w:proofErr w:type="spellEnd"/>
+    </w:p>
+    <w:p>
+      <w:pPr>
+        <w:jc w:val="both"/>
+      </w:pPr>
+      <w:r>
+        <w:t xml:space="preserve">Le </w:t>
+      </w:r>
+      <w:proofErr w:type="spellStart"/>
+      <w:r>
+        <w:t>back-end</w:t>
+      </w:r>
+      <w:proofErr w:type="spellEnd"/>
+      <w:r>
+        <w:t xml:space="preserve"> utilise pour la partie application un modèle de couche à 3 niveaux</w:t>
       </w:r>
       <w:r>
         <w:t> :</w:t>
@@ -549,7 +665,6 @@
           <w:b/>
           <w:bCs/>
         </w:rPr>
-        <w:lastRenderedPageBreak/>
         <w:t>Niveau 1</w:t>
       </w:r>
       <w:r>
@@ -559,7 +674,33 @@
         <w:t>global</w:t>
       </w:r>
       <w:r>
-        <w:t xml:space="preserve"> est le seul point d’entré de l’application pour le front-end. C’est dans ce module que l’interface se connecte.</w:t>
+        <w:t xml:space="preserve"> est le seul point d’</w:t>
+      </w:r>
+      <w:r>
+        <w:t>entrée</w:t>
+      </w:r>
+      <w:r>
+        <w:t xml:space="preserve"> de l’application pour le </w:t>
+      </w:r>
+      <w:proofErr w:type="spellStart"/>
+      <w:r>
+        <w:t>front-end</w:t>
+      </w:r>
+      <w:proofErr w:type="spellEnd"/>
+      <w:r>
+        <w:t>. C’est dans ce module que l’interface se connecte.</w:t>
+      </w:r>
+      <w:r>
+        <w:t xml:space="preserve"> Ce module pourrait être adapté </w:t>
+      </w:r>
+      <w:r>
+        <w:t>en serveur web avec par exemple Flask</w:t>
+      </w:r>
+      <w:r>
+        <w:t xml:space="preserve"> pour en faire un projet web</w:t>
+      </w:r>
+      <w:r>
+        <w:t>.</w:t>
       </w:r>
     </w:p>
     <w:p>
@@ -592,7 +733,25 @@
         <w:t>Niveau 3</w:t>
       </w:r>
       <w:r>
-        <w:t> : Les gestionnaires de table ont pour seul rôle d’effectuer des requêtes à la base de données PostgreSQL et d’offrir leur service aux gestionnaires spécialisés.</w:t>
+        <w:t> : Les gestionnaires de table ont pour seul rôle d’effectuer des requêtes à la base de données PostgreSQL et d’offrir leur</w:t>
+      </w:r>
+      <w:r>
+        <w:t>s</w:t>
+      </w:r>
+      <w:r>
+        <w:t xml:space="preserve"> service</w:t>
+      </w:r>
+      <w:r>
+        <w:t>s</w:t>
+      </w:r>
+      <w:r>
+        <w:t xml:space="preserve"> aux gestionnaires spécialisés</w:t>
+      </w:r>
+      <w:r>
+        <w:t xml:space="preserve"> de la couche niveau 2</w:t>
+      </w:r>
+      <w:r>
+        <w:t>.</w:t>
       </w:r>
     </w:p>
     <w:p>
@@ -626,7 +785,13 @@
         <w:t>le gestionnaire</w:t>
       </w:r>
       <w:r>
-        <w:t xml:space="preserve"> global qui donne accès à tous les autres module.</w:t>
+        <w:t xml:space="preserve"> global qui donne accès à tous les autres module</w:t>
+      </w:r>
+      <w:r>
+        <w:t>s</w:t>
+      </w:r>
+      <w:r>
+        <w:t>.</w:t>
       </w:r>
     </w:p>
     <w:sectPr>
@@ -642,6 +807,119 @@
 <file path=word/numbering.xml><?xml version="1.0" encoding="utf-8"?>
 <w:numbering xmlns:wpc="http://schemas.microsoft.com/office/word/2010/wordprocessingCanvas" xmlns:cx="http://schemas.microsoft.com/office/drawing/2014/chartex" xmlns:cx1="http://schemas.microsoft.com/office/drawing/2015/9/8/chartex" xmlns:cx2="http://schemas.microsoft.com/office/drawing/2015/10/21/chartex" xmlns:cx3="http://schemas.microsoft.com/office/drawing/2016/5/9/chartex" xmlns:cx4="http://schemas.microsoft.com/office/drawing/2016/5/10/chartex" xmlns:cx5="http://schemas.microsoft.com/office/drawing/2016/5/11/chartex" xmlns:cx6="http://schemas.microsoft.com/office/drawing/2016/5/12/chartex" xmlns:cx7="http://schemas.microsoft.com/office/drawing/2016/5/13/chartex" xmlns:cx8="http://schemas.microsoft.com/office/drawing/2016/5/14/chartex" xmlns:mc="http://schemas.openxmlformats.org/markup-compatibility/2006" xmlns:aink="http://schemas.microsoft.com/office/drawing/2016/ink" xmlns:am3d="http://schemas.microsoft.com/office/drawing/2017/model3d" xmlns:o="urn:schemas-microsoft-com:office:office" xmlns:oel="http://schemas.microsoft.com/office/2019/extlst" xmlns:r="http://schemas.openxmlformats.org/officeDocument/2006/relationships" xmlns:m="http://schemas.openxmlformats.org/officeDocument/2006/math" xmlns:v="urn:schemas-microsoft-com:vml" xmlns:wp14="http://schemas.microsoft.com/office/word/2010/wordprocessingDrawing" xmlns:wp="http://schemas.openxmlformats.org/drawingml/2006/wordprocessingDrawing" xmlns:w10="urn:schemas-microsoft-com:office:word" xmlns:w="http://schemas.openxmlformats.org/wordprocessingml/2006/main" xmlns:w14="http://schemas.microsoft.com/office/word/2010/wordml" xmlns:w15="http://schemas.microsoft.com/office/word/2012/wordml" xmlns:w16cex="http://schemas.microsoft.com/office/word/2018/wordml/cex" xmlns:w16cid="http://schemas.microsoft.com/office/word/2016/wordml/cid" xmlns:w16="http://schemas.microsoft.com/office/word/2018/wordml" xmlns:w16sdtdh="http://schemas.microsoft.com/office/word/2020/wordml/sdtdatahash" xmlns:w16se="http://schemas.microsoft.com/office/word/2015/wordml/symex" xmlns:wpg="http://schemas.microsoft.com/office/word/2010/wordprocessingGroup" xmlns:wpi="http://schemas.microsoft.com/office/word/2010/wordprocessingInk" xmlns:wne="http://schemas.microsoft.com/office/word/2006/wordml" xmlns:wps="http://schemas.microsoft.com/office/word/2010/wordprocessingShape" mc:Ignorable="w14 w15 w16se w16cid w16 w16cex w16sdtdh wp14">
   <w:abstractNum w:abstractNumId="0" w15:restartNumberingAfterBreak="0">
+    <w:nsid w:val="43914989"/>
+    <w:multiLevelType w:val="hybridMultilevel"/>
+    <w:tmpl w:val="8834BF4A"/>
+    <w:lvl w:ilvl="0" w:tplc="0C0C0001">
+      <w:start w:val="1"/>
+      <w:numFmt w:val="bullet"/>
+      <w:lvlText w:val=""/>
+      <w:lvlJc w:val="left"/>
+      <w:pPr>
+        <w:ind w:left="720" w:hanging="360"/>
+      </w:pPr>
+      <w:rPr>
+        <w:rFonts w:ascii="Symbol" w:hAnsi="Symbol" w:hint="default"/>
+      </w:rPr>
+    </w:lvl>
+    <w:lvl w:ilvl="1" w:tplc="0C0C0003">
+      <w:start w:val="1"/>
+      <w:numFmt w:val="bullet"/>
+      <w:lvlText w:val="o"/>
+      <w:lvlJc w:val="left"/>
+      <w:pPr>
+        <w:ind w:left="1440" w:hanging="360"/>
+      </w:pPr>
+      <w:rPr>
+        <w:rFonts w:ascii="Courier New" w:hAnsi="Courier New" w:cs="Courier New" w:hint="default"/>
+      </w:rPr>
+    </w:lvl>
+    <w:lvl w:ilvl="2" w:tplc="0C0C0005">
+      <w:start w:val="1"/>
+      <w:numFmt w:val="bullet"/>
+      <w:lvlText w:val=""/>
+      <w:lvlJc w:val="left"/>
+      <w:pPr>
+        <w:ind w:left="2160" w:hanging="360"/>
+      </w:pPr>
+      <w:rPr>
+        <w:rFonts w:ascii="Wingdings" w:hAnsi="Wingdings" w:hint="default"/>
+      </w:rPr>
+    </w:lvl>
+    <w:lvl w:ilvl="3" w:tplc="0C0C0001">
+      <w:start w:val="1"/>
+      <w:numFmt w:val="bullet"/>
+      <w:lvlText w:val=""/>
+      <w:lvlJc w:val="left"/>
+      <w:pPr>
+        <w:ind w:left="2880" w:hanging="360"/>
+      </w:pPr>
+      <w:rPr>
+        <w:rFonts w:ascii="Symbol" w:hAnsi="Symbol" w:hint="default"/>
+      </w:rPr>
+    </w:lvl>
+    <w:lvl w:ilvl="4" w:tplc="0C0C0003">
+      <w:start w:val="1"/>
+      <w:numFmt w:val="bullet"/>
+      <w:lvlText w:val="o"/>
+      <w:lvlJc w:val="left"/>
+      <w:pPr>
+        <w:ind w:left="3600" w:hanging="360"/>
+      </w:pPr>
+      <w:rPr>
+        <w:rFonts w:ascii="Courier New" w:hAnsi="Courier New" w:cs="Courier New" w:hint="default"/>
+      </w:rPr>
+    </w:lvl>
+    <w:lvl w:ilvl="5" w:tplc="0C0C0005" w:tentative="1">
+      <w:start w:val="1"/>
+      <w:numFmt w:val="bullet"/>
+      <w:lvlText w:val=""/>
+      <w:lvlJc w:val="left"/>
+      <w:pPr>
+        <w:ind w:left="4320" w:hanging="360"/>
+      </w:pPr>
+      <w:rPr>
+        <w:rFonts w:ascii="Wingdings" w:hAnsi="Wingdings" w:hint="default"/>
+      </w:rPr>
+    </w:lvl>
+    <w:lvl w:ilvl="6" w:tplc="0C0C0001" w:tentative="1">
+      <w:start w:val="1"/>
+      <w:numFmt w:val="bullet"/>
+      <w:lvlText w:val=""/>
+      <w:lvlJc w:val="left"/>
+      <w:pPr>
+        <w:ind w:left="5040" w:hanging="360"/>
+      </w:pPr>
+      <w:rPr>
+        <w:rFonts w:ascii="Symbol" w:hAnsi="Symbol" w:hint="default"/>
+      </w:rPr>
+    </w:lvl>
+    <w:lvl w:ilvl="7" w:tplc="0C0C0003" w:tentative="1">
+      <w:start w:val="1"/>
+      <w:numFmt w:val="bullet"/>
+      <w:lvlText w:val="o"/>
+      <w:lvlJc w:val="left"/>
+      <w:pPr>
+        <w:ind w:left="5760" w:hanging="360"/>
+      </w:pPr>
+      <w:rPr>
+        <w:rFonts w:ascii="Courier New" w:hAnsi="Courier New" w:cs="Courier New" w:hint="default"/>
+      </w:rPr>
+    </w:lvl>
+    <w:lvl w:ilvl="8" w:tplc="0C0C0005" w:tentative="1">
+      <w:start w:val="1"/>
+      <w:numFmt w:val="bullet"/>
+      <w:lvlText w:val=""/>
+      <w:lvlJc w:val="left"/>
+      <w:pPr>
+        <w:ind w:left="6480" w:hanging="360"/>
+      </w:pPr>
+      <w:rPr>
+        <w:rFonts w:ascii="Wingdings" w:hAnsi="Wingdings" w:hint="default"/>
+      </w:rPr>
+    </w:lvl>
+  </w:abstractNum>
+  <w:abstractNum w:abstractNumId="1" w15:restartNumberingAfterBreak="0">
     <w:nsid w:val="5163159D"/>
     <w:multiLevelType w:val="hybridMultilevel"/>
     <w:tmpl w:val="B068F14C"/>
@@ -727,7 +1005,93 @@
       </w:pPr>
     </w:lvl>
   </w:abstractNum>
-  <w:abstractNum w:abstractNumId="1" w15:restartNumberingAfterBreak="0">
+  <w:abstractNum w:abstractNumId="2" w15:restartNumberingAfterBreak="0">
+    <w:nsid w:val="52CB0174"/>
+    <w:multiLevelType w:val="hybridMultilevel"/>
+    <w:tmpl w:val="FE966584"/>
+    <w:lvl w:ilvl="0" w:tplc="0C0C000F">
+      <w:start w:val="1"/>
+      <w:numFmt w:val="decimal"/>
+      <w:lvlText w:val="%1."/>
+      <w:lvlJc w:val="left"/>
+      <w:pPr>
+        <w:ind w:left="720" w:hanging="360"/>
+      </w:pPr>
+    </w:lvl>
+    <w:lvl w:ilvl="1" w:tplc="0C0C0019">
+      <w:start w:val="1"/>
+      <w:numFmt w:val="lowerLetter"/>
+      <w:lvlText w:val="%2."/>
+      <w:lvlJc w:val="left"/>
+      <w:pPr>
+        <w:ind w:left="1440" w:hanging="360"/>
+      </w:pPr>
+    </w:lvl>
+    <w:lvl w:ilvl="2" w:tplc="0C0C001B">
+      <w:start w:val="1"/>
+      <w:numFmt w:val="lowerRoman"/>
+      <w:lvlText w:val="%3."/>
+      <w:lvlJc w:val="right"/>
+      <w:pPr>
+        <w:ind w:left="2160" w:hanging="180"/>
+      </w:pPr>
+    </w:lvl>
+    <w:lvl w:ilvl="3" w:tplc="0C0C000F">
+      <w:start w:val="1"/>
+      <w:numFmt w:val="decimal"/>
+      <w:lvlText w:val="%4."/>
+      <w:lvlJc w:val="left"/>
+      <w:pPr>
+        <w:ind w:left="2880" w:hanging="360"/>
+      </w:pPr>
+    </w:lvl>
+    <w:lvl w:ilvl="4" w:tplc="0C0C0019">
+      <w:start w:val="1"/>
+      <w:numFmt w:val="lowerLetter"/>
+      <w:lvlText w:val="%5."/>
+      <w:lvlJc w:val="left"/>
+      <w:pPr>
+        <w:ind w:left="3600" w:hanging="360"/>
+      </w:pPr>
+    </w:lvl>
+    <w:lvl w:ilvl="5" w:tplc="0C0C001B" w:tentative="1">
+      <w:start w:val="1"/>
+      <w:numFmt w:val="lowerRoman"/>
+      <w:lvlText w:val="%6."/>
+      <w:lvlJc w:val="right"/>
+      <w:pPr>
+        <w:ind w:left="4320" w:hanging="180"/>
+      </w:pPr>
+    </w:lvl>
+    <w:lvl w:ilvl="6" w:tplc="0C0C000F" w:tentative="1">
+      <w:start w:val="1"/>
+      <w:numFmt w:val="decimal"/>
+      <w:lvlText w:val="%7."/>
+      <w:lvlJc w:val="left"/>
+      <w:pPr>
+        <w:ind w:left="5040" w:hanging="360"/>
+      </w:pPr>
+    </w:lvl>
+    <w:lvl w:ilvl="7" w:tplc="0C0C0019" w:tentative="1">
+      <w:start w:val="1"/>
+      <w:numFmt w:val="lowerLetter"/>
+      <w:lvlText w:val="%8."/>
+      <w:lvlJc w:val="left"/>
+      <w:pPr>
+        <w:ind w:left="5760" w:hanging="360"/>
+      </w:pPr>
+    </w:lvl>
+    <w:lvl w:ilvl="8" w:tplc="0C0C001B" w:tentative="1">
+      <w:start w:val="1"/>
+      <w:numFmt w:val="lowerRoman"/>
+      <w:lvlText w:val="%9."/>
+      <w:lvlJc w:val="right"/>
+      <w:pPr>
+        <w:ind w:left="6480" w:hanging="180"/>
+      </w:pPr>
+    </w:lvl>
+  </w:abstractNum>
+  <w:abstractNum w:abstractNumId="3" w15:restartNumberingAfterBreak="0">
     <w:nsid w:val="611E06EC"/>
     <w:multiLevelType w:val="hybridMultilevel"/>
     <w:tmpl w:val="9D82E996"/>
@@ -743,7 +1107,7 @@
         <w:rFonts w:ascii="Symbol" w:hAnsi="Symbol" w:hint="default"/>
       </w:rPr>
     </w:lvl>
-    <w:lvl w:ilvl="1" w:tplc="0C0C0003" w:tentative="1">
+    <w:lvl w:ilvl="1" w:tplc="0C0C0003">
       <w:start w:val="1"/>
       <w:numFmt w:val="bullet"/>
       <w:lvlText w:val="o"/>
@@ -840,7 +1204,7 @@
       </w:rPr>
     </w:lvl>
   </w:abstractNum>
-  <w:abstractNum w:abstractNumId="2" w15:restartNumberingAfterBreak="0">
+  <w:abstractNum w:abstractNumId="4" w15:restartNumberingAfterBreak="0">
     <w:nsid w:val="6DDA1A69"/>
     <w:multiLevelType w:val="hybridMultilevel"/>
     <w:tmpl w:val="B694D816"/>
@@ -954,12 +1318,18 @@
     </w:lvl>
   </w:abstractNum>
   <w:num w:numId="1" w16cid:durableId="1241216524">
+    <w:abstractNumId w:val="4"/>
+  </w:num>
+  <w:num w:numId="2" w16cid:durableId="906065920">
+    <w:abstractNumId w:val="3"/>
+  </w:num>
+  <w:num w:numId="3" w16cid:durableId="1141461806">
+    <w:abstractNumId w:val="1"/>
+  </w:num>
+  <w:num w:numId="4" w16cid:durableId="296496969">
     <w:abstractNumId w:val="2"/>
   </w:num>
-  <w:num w:numId="2" w16cid:durableId="906065920">
-    <w:abstractNumId w:val="1"/>
-  </w:num>
-  <w:num w:numId="3" w16cid:durableId="1141461806">
+  <w:num w:numId="5" w16cid:durableId="1649045109">
     <w:abstractNumId w:val="0"/>
   </w:num>
 </w:numbering>

</xml_diff>